<commit_message>
Changes to Registration restful service
</commit_message>
<xml_diff>
--- a/features/Registration_REST_service_v1_0.docx
+++ b/features/Registration_REST_service_v1_0.docx
@@ -1,6 +1,6 @@
 
 <file path=word/document.xml><?xml version="1.0" encoding="utf-8"?>
-<w:document xmlns:wpc="http://schemas.microsoft.com/office/word/2010/wordprocessingCanvas" xmlns:cx="http://schemas.microsoft.com/office/drawing/2014/chartex" xmlns:cx1="http://schemas.microsoft.com/office/drawing/2015/9/8/chartex" xmlns:mc="http://schemas.openxmlformats.org/markup-compatibility/2006" xmlns:o="urn:schemas-microsoft-com:office:office" xmlns:r="http://schemas.openxmlformats.org/officeDocument/2006/relationships" xmlns:m="http://schemas.openxmlformats.org/officeDocument/2006/math" xmlns:v="urn:schemas-microsoft-com:vml" xmlns:wp14="http://schemas.microsoft.com/office/word/2010/wordprocessingDrawing" xmlns:wp="http://schemas.openxmlformats.org/drawingml/2006/wordprocessingDrawing" xmlns:w10="urn:schemas-microsoft-com:office:word" xmlns:w="http://schemas.openxmlformats.org/wordprocessingml/2006/main" xmlns:w14="http://schemas.microsoft.com/office/word/2010/wordml" xmlns:w15="http://schemas.microsoft.com/office/word/2012/wordml" xmlns:w16se="http://schemas.microsoft.com/office/word/2015/wordml/symex" xmlns:wpg="http://schemas.microsoft.com/office/word/2010/wordprocessingGroup" xmlns:wpi="http://schemas.microsoft.com/office/word/2010/wordprocessingInk" xmlns:wne="http://schemas.microsoft.com/office/word/2006/wordml" xmlns:wps="http://schemas.microsoft.com/office/word/2010/wordprocessingShape" mc:Ignorable="w14 w15 w16se wp14">
+<w:document xmlns:wpc="http://schemas.microsoft.com/office/word/2010/wordprocessingCanvas" xmlns:cx="http://schemas.microsoft.com/office/drawing/2014/chartex" xmlns:cx1="http://schemas.microsoft.com/office/drawing/2015/9/8/chartex" xmlns:cx2="http://schemas.microsoft.com/office/drawing/2015/10/21/chartex" xmlns:mc="http://schemas.openxmlformats.org/markup-compatibility/2006" xmlns:o="urn:schemas-microsoft-com:office:office" xmlns:r="http://schemas.openxmlformats.org/officeDocument/2006/relationships" xmlns:m="http://schemas.openxmlformats.org/officeDocument/2006/math" xmlns:v="urn:schemas-microsoft-com:vml" xmlns:wp14="http://schemas.microsoft.com/office/word/2010/wordprocessingDrawing" xmlns:wp="http://schemas.openxmlformats.org/drawingml/2006/wordprocessingDrawing" xmlns:w10="urn:schemas-microsoft-com:office:word" xmlns:w="http://schemas.openxmlformats.org/wordprocessingml/2006/main" xmlns:w14="http://schemas.microsoft.com/office/word/2010/wordml" xmlns:w15="http://schemas.microsoft.com/office/word/2012/wordml" xmlns:w16se="http://schemas.microsoft.com/office/word/2015/wordml/symex" xmlns:wpg="http://schemas.microsoft.com/office/word/2010/wordprocessingGroup" xmlns:wpi="http://schemas.microsoft.com/office/word/2010/wordprocessingInk" xmlns:wne="http://schemas.microsoft.com/office/word/2006/wordml" xmlns:wps="http://schemas.microsoft.com/office/word/2010/wordprocessingShape" mc:Ignorable="w14 w15 w16se wp14">
   <w:body>
     <w:p>
       <w:pPr>
@@ -623,11 +623,88 @@
           </w:p>
         </w:tc>
       </w:tr>
+      <w:tr>
+        <w:tc>
+          <w:tcPr>
+            <w:tcW w:w="1345" w:type="dxa"/>
+          </w:tcPr>
+          <w:p>
+            <w:pPr>
+              <w:suppressAutoHyphens/>
+              <w:rPr>
+                <w:szCs w:val="20"/>
+              </w:rPr>
+            </w:pPr>
+            <w:r>
+              <w:rPr>
+                <w:szCs w:val="20"/>
+              </w:rPr>
+              <w:t>Aug 10, 2016</w:t>
+            </w:r>
+          </w:p>
+        </w:tc>
+        <w:tc>
+          <w:tcPr>
+            <w:tcW w:w="1823" w:type="dxa"/>
+          </w:tcPr>
+          <w:p>
+            <w:pPr>
+              <w:suppressAutoHyphens/>
+              <w:rPr>
+                <w:szCs w:val="20"/>
+              </w:rPr>
+            </w:pPr>
+            <w:r>
+              <w:rPr>
+                <w:szCs w:val="20"/>
+              </w:rPr>
+              <w:t>V1.0</w:t>
+            </w:r>
+          </w:p>
+        </w:tc>
+        <w:tc>
+          <w:tcPr>
+            <w:tcW w:w="5220" w:type="dxa"/>
+          </w:tcPr>
+          <w:p>
+            <w:pPr>
+              <w:suppressAutoHyphens/>
+              <w:rPr>
+                <w:szCs w:val="20"/>
+              </w:rPr>
+            </w:pPr>
+            <w:r>
+              <w:rPr>
+                <w:szCs w:val="20"/>
+              </w:rPr>
+              <w:t>One additional change</w:t>
+            </w:r>
+          </w:p>
+        </w:tc>
+        <w:tc>
+          <w:tcPr>
+            <w:tcW w:w="2160" w:type="dxa"/>
+          </w:tcPr>
+          <w:p>
+            <w:pPr>
+              <w:suppressAutoHyphens/>
+              <w:rPr>
+                <w:szCs w:val="20"/>
+              </w:rPr>
+            </w:pPr>
+            <w:r>
+              <w:rPr>
+                <w:szCs w:val="20"/>
+              </w:rPr>
+              <w:t>Hemant Undale</w:t>
+            </w:r>
+            <w:bookmarkStart w:id="1" w:name="_GoBack"/>
+            <w:bookmarkEnd w:id="1"/>
+          </w:p>
+        </w:tc>
+      </w:tr>
     </w:tbl>
-    <w:p>
-      <w:bookmarkStart w:id="1" w:name="_GoBack"/>
-      <w:bookmarkEnd w:id="1"/>
-    </w:p>
+    <w:p/>
     <w:p>
       <w:pPr>
         <w:jc w:val="center"/>
@@ -7545,7 +7622,6 @@
                 <w:bCs/>
                 <w:shd w:val="clear" w:color="auto" w:fill="FFFFFF"/>
               </w:rPr>
-              <w:lastRenderedPageBreak/>
               <w:t>expandedAccess??</w:t>
             </w:r>
           </w:p>
@@ -8362,7 +8438,6 @@
                 <w:bCs/>
                 <w:shd w:val="clear" w:color="auto" w:fill="FFFFFF"/>
               </w:rPr>
-              <w:lastRenderedPageBreak/>
               <w:t>section801</w:t>
             </w:r>
           </w:p>
@@ -12269,7 +12344,6 @@
                 <w:rFonts w:cs="Consolas"/>
                 <w:shd w:val="clear" w:color="auto" w:fill="FFFFFF"/>
               </w:rPr>
-              <w:lastRenderedPageBreak/>
               <w:t>serialNumber</w:t>
             </w:r>
           </w:p>
@@ -14773,7 +14847,7 @@
 </file>
 
 <file path=word/comments.xml><?xml version="1.0" encoding="utf-8"?>
-<w:comments xmlns:wpc="http://schemas.microsoft.com/office/word/2010/wordprocessingCanvas" xmlns:cx="http://schemas.microsoft.com/office/drawing/2014/chartex" xmlns:cx1="http://schemas.microsoft.com/office/drawing/2015/9/8/chartex" xmlns:mc="http://schemas.openxmlformats.org/markup-compatibility/2006" xmlns:o="urn:schemas-microsoft-com:office:office" xmlns:r="http://schemas.openxmlformats.org/officeDocument/2006/relationships" xmlns:m="http://schemas.openxmlformats.org/officeDocument/2006/math" xmlns:v="urn:schemas-microsoft-com:vml" xmlns:wp14="http://schemas.microsoft.com/office/word/2010/wordprocessingDrawing" xmlns:wp="http://schemas.openxmlformats.org/drawingml/2006/wordprocessingDrawing" xmlns:w10="urn:schemas-microsoft-com:office:word" xmlns:w="http://schemas.openxmlformats.org/wordprocessingml/2006/main" xmlns:w14="http://schemas.microsoft.com/office/word/2010/wordml" xmlns:w15="http://schemas.microsoft.com/office/word/2012/wordml" xmlns:w16se="http://schemas.microsoft.com/office/word/2015/wordml/symex" xmlns:wpg="http://schemas.microsoft.com/office/word/2010/wordprocessingGroup" xmlns:wpi="http://schemas.microsoft.com/office/word/2010/wordprocessingInk" xmlns:wne="http://schemas.microsoft.com/office/word/2006/wordml" xmlns:wps="http://schemas.microsoft.com/office/word/2010/wordprocessingShape" mc:Ignorable="w14 w15 w16se wp14">
+<w:comments xmlns:wpc="http://schemas.microsoft.com/office/word/2010/wordprocessingCanvas" xmlns:cx="http://schemas.microsoft.com/office/drawing/2014/chartex" xmlns:cx1="http://schemas.microsoft.com/office/drawing/2015/9/8/chartex" xmlns:cx2="http://schemas.microsoft.com/office/drawing/2015/10/21/chartex" xmlns:mc="http://schemas.openxmlformats.org/markup-compatibility/2006" xmlns:o="urn:schemas-microsoft-com:office:office" xmlns:r="http://schemas.openxmlformats.org/officeDocument/2006/relationships" xmlns:m="http://schemas.openxmlformats.org/officeDocument/2006/math" xmlns:v="urn:schemas-microsoft-com:vml" xmlns:wp14="http://schemas.microsoft.com/office/word/2010/wordprocessingDrawing" xmlns:wp="http://schemas.openxmlformats.org/drawingml/2006/wordprocessingDrawing" xmlns:w10="urn:schemas-microsoft-com:office:word" xmlns:w="http://schemas.openxmlformats.org/wordprocessingml/2006/main" xmlns:w14="http://schemas.microsoft.com/office/word/2010/wordml" xmlns:w15="http://schemas.microsoft.com/office/word/2012/wordml" xmlns:w16se="http://schemas.microsoft.com/office/word/2015/wordml/symex" xmlns:wpg="http://schemas.microsoft.com/office/word/2010/wordprocessingGroup" xmlns:wpi="http://schemas.microsoft.com/office/word/2010/wordprocessingInk" xmlns:wne="http://schemas.microsoft.com/office/word/2006/wordml" xmlns:wps="http://schemas.microsoft.com/office/word/2010/wordprocessingShape" mc:Ignorable="w14 w15 w16se wp14">
   <w:comment w:id="4" w:author="Undale, Hemant (NIH/NCI) [C]" w:date="2016-03-16T14:36:00Z" w:initials="UH([">
     <w:p>
       <w:pPr>
@@ -14826,7 +14900,7 @@
 </file>
 
 <file path=word/commentsExtended.xml><?xml version="1.0" encoding="utf-8"?>
-<w15:commentsEx xmlns:wpc="http://schemas.microsoft.com/office/word/2010/wordprocessingCanvas" xmlns:cx="http://schemas.microsoft.com/office/drawing/2014/chartex" xmlns:cx1="http://schemas.microsoft.com/office/drawing/2015/9/8/chartex" xmlns:mc="http://schemas.openxmlformats.org/markup-compatibility/2006" xmlns:o="urn:schemas-microsoft-com:office:office" xmlns:r="http://schemas.openxmlformats.org/officeDocument/2006/relationships" xmlns:m="http://schemas.openxmlformats.org/officeDocument/2006/math" xmlns:v="urn:schemas-microsoft-com:vml" xmlns:wp14="http://schemas.microsoft.com/office/word/2010/wordprocessingDrawing" xmlns:wp="http://schemas.openxmlformats.org/drawingml/2006/wordprocessingDrawing" xmlns:w10="urn:schemas-microsoft-com:office:word" xmlns:w="http://schemas.openxmlformats.org/wordprocessingml/2006/main" xmlns:w14="http://schemas.microsoft.com/office/word/2010/wordml" xmlns:w15="http://schemas.microsoft.com/office/word/2012/wordml" xmlns:w16se="http://schemas.microsoft.com/office/word/2015/wordml/symex" xmlns:wpg="http://schemas.microsoft.com/office/word/2010/wordprocessingGroup" xmlns:wpi="http://schemas.microsoft.com/office/word/2010/wordprocessingInk" xmlns:wne="http://schemas.microsoft.com/office/word/2006/wordml" xmlns:wps="http://schemas.microsoft.com/office/word/2010/wordprocessingShape" mc:Ignorable="w14 w15 w16se wp14">
+<w15:commentsEx xmlns:wpc="http://schemas.microsoft.com/office/word/2010/wordprocessingCanvas" xmlns:cx="http://schemas.microsoft.com/office/drawing/2014/chartex" xmlns:cx1="http://schemas.microsoft.com/office/drawing/2015/9/8/chartex" xmlns:cx2="http://schemas.microsoft.com/office/drawing/2015/10/21/chartex" xmlns:mc="http://schemas.openxmlformats.org/markup-compatibility/2006" xmlns:o="urn:schemas-microsoft-com:office:office" xmlns:r="http://schemas.openxmlformats.org/officeDocument/2006/relationships" xmlns:m="http://schemas.openxmlformats.org/officeDocument/2006/math" xmlns:v="urn:schemas-microsoft-com:vml" xmlns:wp14="http://schemas.microsoft.com/office/word/2010/wordprocessingDrawing" xmlns:wp="http://schemas.openxmlformats.org/drawingml/2006/wordprocessingDrawing" xmlns:w10="urn:schemas-microsoft-com:office:word" xmlns:w="http://schemas.openxmlformats.org/wordprocessingml/2006/main" xmlns:w14="http://schemas.microsoft.com/office/word/2010/wordml" xmlns:w15="http://schemas.microsoft.com/office/word/2012/wordml" xmlns:w16se="http://schemas.microsoft.com/office/word/2015/wordml/symex" xmlns:wpg="http://schemas.microsoft.com/office/word/2010/wordprocessingGroup" xmlns:wpi="http://schemas.microsoft.com/office/word/2010/wordprocessingInk" xmlns:wne="http://schemas.microsoft.com/office/word/2006/wordml" xmlns:wps="http://schemas.microsoft.com/office/word/2010/wordprocessingShape" mc:Ignorable="w14 w15 w16se wp14">
   <w15:commentEx w15:paraId="726F7C1A" w15:done="0"/>
   <w15:commentEx w15:paraId="378115BE" w15:done="0"/>
   <w15:commentEx w15:paraId="3C3F188D" w15:done="0"/>
@@ -14834,7 +14908,7 @@
 </file>
 
 <file path=word/numbering.xml><?xml version="1.0" encoding="utf-8"?>
-<w:numbering xmlns:wpc="http://schemas.microsoft.com/office/word/2010/wordprocessingCanvas" xmlns:cx="http://schemas.microsoft.com/office/drawing/2014/chartex" xmlns:cx1="http://schemas.microsoft.com/office/drawing/2015/9/8/chartex" xmlns:mc="http://schemas.openxmlformats.org/markup-compatibility/2006" xmlns:o="urn:schemas-microsoft-com:office:office" xmlns:r="http://schemas.openxmlformats.org/officeDocument/2006/relationships" xmlns:m="http://schemas.openxmlformats.org/officeDocument/2006/math" xmlns:v="urn:schemas-microsoft-com:vml" xmlns:wp14="http://schemas.microsoft.com/office/word/2010/wordprocessingDrawing" xmlns:wp="http://schemas.openxmlformats.org/drawingml/2006/wordprocessingDrawing" xmlns:w10="urn:schemas-microsoft-com:office:word" xmlns:w="http://schemas.openxmlformats.org/wordprocessingml/2006/main" xmlns:w14="http://schemas.microsoft.com/office/word/2010/wordml" xmlns:w15="http://schemas.microsoft.com/office/word/2012/wordml" xmlns:w16se="http://schemas.microsoft.com/office/word/2015/wordml/symex" xmlns:wpg="http://schemas.microsoft.com/office/word/2010/wordprocessingGroup" xmlns:wpi="http://schemas.microsoft.com/office/word/2010/wordprocessingInk" xmlns:wne="http://schemas.microsoft.com/office/word/2006/wordml" xmlns:wps="http://schemas.microsoft.com/office/word/2010/wordprocessingShape" mc:Ignorable="w14 w15 w16se wp14">
+<w:numbering xmlns:wpc="http://schemas.microsoft.com/office/word/2010/wordprocessingCanvas" xmlns:cx="http://schemas.microsoft.com/office/drawing/2014/chartex" xmlns:cx1="http://schemas.microsoft.com/office/drawing/2015/9/8/chartex" xmlns:cx2="http://schemas.microsoft.com/office/drawing/2015/10/21/chartex" xmlns:mc="http://schemas.openxmlformats.org/markup-compatibility/2006" xmlns:o="urn:schemas-microsoft-com:office:office" xmlns:r="http://schemas.openxmlformats.org/officeDocument/2006/relationships" xmlns:m="http://schemas.openxmlformats.org/officeDocument/2006/math" xmlns:v="urn:schemas-microsoft-com:vml" xmlns:wp14="http://schemas.microsoft.com/office/word/2010/wordprocessingDrawing" xmlns:wp="http://schemas.openxmlformats.org/drawingml/2006/wordprocessingDrawing" xmlns:w10="urn:schemas-microsoft-com:office:word" xmlns:w="http://schemas.openxmlformats.org/wordprocessingml/2006/main" xmlns:w14="http://schemas.microsoft.com/office/word/2010/wordml" xmlns:w15="http://schemas.microsoft.com/office/word/2012/wordml" xmlns:w16se="http://schemas.microsoft.com/office/word/2015/wordml/symex" xmlns:wpg="http://schemas.microsoft.com/office/word/2010/wordprocessingGroup" xmlns:wpi="http://schemas.microsoft.com/office/word/2010/wordprocessingInk" xmlns:wne="http://schemas.microsoft.com/office/word/2006/wordml" xmlns:wps="http://schemas.microsoft.com/office/word/2010/wordprocessingShape" mc:Ignorable="w14 w15 w16se wp14">
   <w:abstractNum w:abstractNumId="0" w15:restartNumberingAfterBreak="0">
     <w:nsid w:val="0DB05D02"/>
     <w:multiLevelType w:val="hybridMultilevel"/>
@@ -16088,7 +16162,7 @@
 </file>
 
 <file path=word/people.xml><?xml version="1.0" encoding="utf-8"?>
-<w15:people xmlns:wpc="http://schemas.microsoft.com/office/word/2010/wordprocessingCanvas" xmlns:cx="http://schemas.microsoft.com/office/drawing/2014/chartex" xmlns:cx1="http://schemas.microsoft.com/office/drawing/2015/9/8/chartex" xmlns:mc="http://schemas.openxmlformats.org/markup-compatibility/2006" xmlns:o="urn:schemas-microsoft-com:office:office" xmlns:r="http://schemas.openxmlformats.org/officeDocument/2006/relationships" xmlns:m="http://schemas.openxmlformats.org/officeDocument/2006/math" xmlns:v="urn:schemas-microsoft-com:vml" xmlns:wp14="http://schemas.microsoft.com/office/word/2010/wordprocessingDrawing" xmlns:wp="http://schemas.openxmlformats.org/drawingml/2006/wordprocessingDrawing" xmlns:w10="urn:schemas-microsoft-com:office:word" xmlns:w="http://schemas.openxmlformats.org/wordprocessingml/2006/main" xmlns:w14="http://schemas.microsoft.com/office/word/2010/wordml" xmlns:w15="http://schemas.microsoft.com/office/word/2012/wordml" xmlns:w16se="http://schemas.microsoft.com/office/word/2015/wordml/symex" xmlns:wpg="http://schemas.microsoft.com/office/word/2010/wordprocessingGroup" xmlns:wpi="http://schemas.microsoft.com/office/word/2010/wordprocessingInk" xmlns:wne="http://schemas.microsoft.com/office/word/2006/wordml" xmlns:wps="http://schemas.microsoft.com/office/word/2010/wordprocessingShape" mc:Ignorable="w14 w15 w16se wp14">
+<w15:people xmlns:wpc="http://schemas.microsoft.com/office/word/2010/wordprocessingCanvas" xmlns:cx="http://schemas.microsoft.com/office/drawing/2014/chartex" xmlns:cx1="http://schemas.microsoft.com/office/drawing/2015/9/8/chartex" xmlns:cx2="http://schemas.microsoft.com/office/drawing/2015/10/21/chartex" xmlns:mc="http://schemas.openxmlformats.org/markup-compatibility/2006" xmlns:o="urn:schemas-microsoft-com:office:office" xmlns:r="http://schemas.openxmlformats.org/officeDocument/2006/relationships" xmlns:m="http://schemas.openxmlformats.org/officeDocument/2006/math" xmlns:v="urn:schemas-microsoft-com:vml" xmlns:wp14="http://schemas.microsoft.com/office/word/2010/wordprocessingDrawing" xmlns:wp="http://schemas.openxmlformats.org/drawingml/2006/wordprocessingDrawing" xmlns:w10="urn:schemas-microsoft-com:office:word" xmlns:w="http://schemas.openxmlformats.org/wordprocessingml/2006/main" xmlns:w14="http://schemas.microsoft.com/office/word/2010/wordml" xmlns:w15="http://schemas.microsoft.com/office/word/2012/wordml" xmlns:w16se="http://schemas.microsoft.com/office/word/2015/wordml/symex" xmlns:wpg="http://schemas.microsoft.com/office/word/2010/wordprocessingGroup" xmlns:wpi="http://schemas.microsoft.com/office/word/2010/wordprocessingInk" xmlns:wne="http://schemas.microsoft.com/office/word/2006/wordml" xmlns:wps="http://schemas.microsoft.com/office/word/2010/wordprocessingShape" mc:Ignorable="w14 w15 w16se wp14">
   <w15:person w15:author="Undale, Hemant (NIH/NCI) [C]">
     <w15:presenceInfo w15:providerId="AD" w15:userId="S-1-5-21-12604286-656692736-1848903544-428862"/>
   </w15:person>
@@ -16112,7 +16186,7 @@
       </w:pPr>
     </w:pPrDefault>
   </w:docDefaults>
-  <w:latentStyles w:defLockedState="0" w:defUIPriority="99" w:defSemiHidden="0" w:defUnhideWhenUsed="0" w:defQFormat="0" w:count="371">
+  <w:latentStyles w:defLockedState="0" w:defUIPriority="99" w:defSemiHidden="0" w:defUnhideWhenUsed="0" w:defQFormat="0" w:count="372">
     <w:lsdException w:name="Normal" w:uiPriority="0" w:qFormat="1"/>
     <w:lsdException w:name="heading 1" w:uiPriority="0" w:qFormat="1"/>
     <w:lsdException w:name="heading 2" w:semiHidden="1" w:uiPriority="9" w:unhideWhenUsed="1" w:qFormat="1"/>
@@ -16218,7 +16292,6 @@
     <w:lsdException w:name="HTML Sample" w:semiHidden="1" w:unhideWhenUsed="1"/>
     <w:lsdException w:name="HTML Typewriter" w:semiHidden="1" w:unhideWhenUsed="1"/>
     <w:lsdException w:name="HTML Variable" w:semiHidden="1" w:unhideWhenUsed="1"/>
-    <w:lsdException w:name="Normal Table" w:semiHidden="1" w:unhideWhenUsed="1"/>
     <w:lsdException w:name="annotation subject" w:semiHidden="1" w:unhideWhenUsed="1"/>
     <w:lsdException w:name="No List" w:semiHidden="1" w:unhideWhenUsed="1"/>
     <w:lsdException w:name="Outline List 1" w:semiHidden="1" w:unhideWhenUsed="1"/>
@@ -16265,10 +16338,8 @@
     <w:lsdException w:name="Table Subtle 2" w:semiHidden="1" w:unhideWhenUsed="1"/>
     <w:lsdException w:name="Table Web 1" w:semiHidden="1" w:unhideWhenUsed="1"/>
     <w:lsdException w:name="Table Web 2" w:semiHidden="1" w:unhideWhenUsed="1"/>
-    <w:lsdException w:name="Table Web 3" w:semiHidden="1" w:unhideWhenUsed="1"/>
     <w:lsdException w:name="Balloon Text" w:semiHidden="1" w:unhideWhenUsed="1"/>
     <w:lsdException w:name="Table Grid" w:uiPriority="39"/>
-    <w:lsdException w:name="Table Theme" w:semiHidden="1" w:unhideWhenUsed="1"/>
     <w:lsdException w:name="Placeholder Text" w:semiHidden="1"/>
     <w:lsdException w:name="No Spacing" w:uiPriority="1" w:qFormat="1"/>
     <w:lsdException w:name="Light Shading" w:uiPriority="60"/>
@@ -16484,6 +16555,7 @@
     <w:lsdException w:name="List Table 5 Dark Accent 6" w:uiPriority="50"/>
     <w:lsdException w:name="List Table 6 Colorful Accent 6" w:uiPriority="51"/>
     <w:lsdException w:name="List Table 7 Colorful Accent 6" w:uiPriority="52"/>
+    <w:lsdException w:name="Mention" w:semiHidden="1" w:unhideWhenUsed="1"/>
   </w:latentStyles>
   <w:style w:type="paragraph" w:default="1" w:styleId="Normal">
     <w:name w:val="Normal"/>

</xml_diff>

<commit_message>
Changes re research category, site admin
</commit_message>
<xml_diff>
--- a/features/Registration_REST_service_v1_0.docx
+++ b/features/Registration_REST_service_v1_0.docx
@@ -1646,6 +1646,55 @@
               <w:jc w:val="both"/>
             </w:pPr>
             <w:r>
+              <w:t>3. If an ‘</w:t>
+            </w:r>
+            <w:proofErr w:type="spellStart"/>
+            <w:r>
+              <w:t>InterventionalTrialDesign</w:t>
+            </w:r>
+            <w:proofErr w:type="spellEnd"/>
+            <w:r>
+              <w:t xml:space="preserve">’ is specified, clinical research category will be ‘Interventional’. </w:t>
+            </w:r>
+            <w:r>
+              <w:t>If a</w:t>
+            </w:r>
+            <w:r>
+              <w:t xml:space="preserve"> ‘</w:t>
+            </w:r>
+            <w:proofErr w:type="spellStart"/>
+            <w:r>
+              <w:t>Non</w:t>
+            </w:r>
+            <w:r>
+              <w:t>InterventionalTrialDesign</w:t>
+            </w:r>
+            <w:proofErr w:type="spellEnd"/>
+            <w:r>
+              <w:t>’ is specified</w:t>
+            </w:r>
+            <w:r>
+              <w:t>, then the ‘</w:t>
+            </w:r>
+            <w:proofErr w:type="spellStart"/>
+            <w:r>
+              <w:t>NonInterventionalTrialType</w:t>
+            </w:r>
+            <w:proofErr w:type="spellEnd"/>
+            <w:r>
+              <w:t>’ value determines the Clinical Research category. Observational type will be the Clinical Research category of ‘Observational’. ‘Ancillary-correlative’ will map to ‘Ancillary Correlative’.</w:t>
+            </w:r>
+          </w:p>
+          <w:p>
+            <w:pPr>
+              <w:jc w:val="both"/>
+            </w:pPr>
+          </w:p>
+          <w:p>
+            <w:pPr>
+              <w:jc w:val="both"/>
+            </w:pPr>
+            <w:r>
               <w:t xml:space="preserve">4.  </w:t>
             </w:r>
             <w:r>
@@ -1833,6 +1882,7 @@
               <w:jc w:val="both"/>
             </w:pPr>
             <w:r>
+              <w:lastRenderedPageBreak/>
               <w:t>Primary Completion Date must be current/past if ‘actual’ primary completion date type is provided and must be future if ‘anticipated’ trial primary completion date type is provided.</w:t>
             </w:r>
           </w:p>
@@ -1871,7 +1921,6 @@
                 <w:i/>
                 <w:iCs/>
               </w:rPr>
-              <w:lastRenderedPageBreak/>
               <w:t>The service calling account for trial registration will be owner by default.</w:t>
             </w:r>
           </w:p>
@@ -1891,7 +1940,32 @@
                 <w:i/>
                 <w:iCs/>
               </w:rPr>
-              <w:t xml:space="preserve">The trial owner field in payload is optional, when provided, it needs to be valid with a trial submitter priv. </w:t>
+              <w:t xml:space="preserve">The trial owner field in payload is optional, when provided, it needs to be valid with a trial submitter </w:t>
+            </w:r>
+            <w:proofErr w:type="spellStart"/>
+            <w:r>
+              <w:rPr>
+                <w:i/>
+                <w:iCs/>
+              </w:rPr>
+              <w:t>priv</w:t>
+            </w:r>
+            <w:proofErr w:type="spellEnd"/>
+            <w:r>
+              <w:rPr>
+                <w:i/>
+                <w:iCs/>
+              </w:rPr>
+              <w:t xml:space="preserve"> or site admin priv</w:t>
+            </w:r>
+            <w:bookmarkStart w:id="4" w:name="_GoBack"/>
+            <w:bookmarkEnd w:id="4"/>
+            <w:r>
+              <w:rPr>
+                <w:i/>
+                <w:iCs/>
+              </w:rPr>
+              <w:t xml:space="preserve">. </w:t>
             </w:r>
           </w:p>
           <w:p>
@@ -2344,6 +2418,7 @@
         <w:jc w:val="both"/>
       </w:pPr>
       <w:r>
+        <w:lastRenderedPageBreak/>
         <w:t>API Specification:</w:t>
       </w:r>
     </w:p>
@@ -2546,7 +2621,6 @@
               <w:jc w:val="both"/>
             </w:pPr>
             <w:r>
-              <w:lastRenderedPageBreak/>
               <w:t>Request Body</w:t>
             </w:r>
           </w:p>
@@ -2869,16 +2943,16 @@
               <w:ind w:left="0" w:firstLine="0"/>
               <w:jc w:val="both"/>
             </w:pPr>
-            <w:commentRangeStart w:id="4"/>
+            <w:commentRangeStart w:id="5"/>
             <w:r>
               <w:t>Accrual Disease coding set can be updated for the trial, only if there are no existing accruals for the trial.</w:t>
             </w:r>
-            <w:commentRangeEnd w:id="4"/>
+            <w:commentRangeEnd w:id="5"/>
             <w:r>
               <w:rPr>
                 <w:rStyle w:val="CommentReference"/>
               </w:rPr>
-              <w:commentReference w:id="4"/>
+              <w:commentReference w:id="5"/>
             </w:r>
           </w:p>
           <w:p>
@@ -2904,12 +2978,7 @@
               <w:t xml:space="preserve"> </w:t>
             </w:r>
             <w:r>
-              <w:t xml:space="preserve">Funding mechanism and Serial number needs to exist in the NIH grant database. </w:t>
-            </w:r>
-            <w:bookmarkStart w:id="5" w:name="_GoBack"/>
-            <w:bookmarkEnd w:id="5"/>
-            <w:r>
-              <w:t>A grant that has been awarded will typically exist in the NIH grant database.</w:t>
+              <w:t>Funding mechanism and Serial number needs to exist in the NIH grant database. A grant that has been awarded will typically exist in the NIH grant database.</w:t>
             </w:r>
           </w:p>
           <w:p>
@@ -3449,6 +3518,7 @@
               <w:jc w:val="both"/>
             </w:pPr>
             <w:r>
+              <w:lastRenderedPageBreak/>
               <w:t>URL</w:t>
             </w:r>
           </w:p>
@@ -3639,7 +3709,6 @@
               <w:jc w:val="both"/>
             </w:pPr>
             <w:r>
-              <w:lastRenderedPageBreak/>
               <w:t>HTTP Response Code</w:t>
             </w:r>
           </w:p>
@@ -3938,6 +4007,7 @@
               </w:numPr>
             </w:pPr>
             <w:r>
+              <w:lastRenderedPageBreak/>
               <w:t xml:space="preserve">Existing grant and IND/IDE can be inactivated.  Grant and IND/IDE inactivation implies setting ‘inactive’ status and date of inactivation to grant and IND/IDE records.  </w:t>
             </w:r>
           </w:p>
@@ -3973,7 +4043,6 @@
               <w:ind w:left="720"/>
             </w:pPr>
             <w:r>
-              <w:lastRenderedPageBreak/>
               <w:t>If IND holder type is NCI, then a valid NCI Division (or Program) code should be provided.</w:t>
             </w:r>
             <w:r>
@@ -4143,7 +4212,11 @@
               <w:jc w:val="both"/>
             </w:pPr>
             <w:r>
-              <w:t>Reason for trial withdrawal, suspension and termination should be added to the trial registration screen. It is mandatory for the following current trial statuses: ‘Withdrawn’, ‘Temporary Closed to Accrual’, ‘Temporary Closed to Accrual and Intervention’ and ‘Administratively Complete’.  It should not be saved in the DB if the current trial status is not in the above list.</w:t>
+              <w:t xml:space="preserve">Reason for trial withdrawal, suspension and termination should be added to the trial registration screen. It is mandatory for the following </w:t>
+            </w:r>
+            <w:r>
+              <w:lastRenderedPageBreak/>
+              <w:t>current trial statuses: ‘Withdrawn’, ‘Temporary Closed to Accrual’, ‘Temporary Closed to Accrual and Intervention’ and ‘Administratively Complete’.  It should not be saved in the DB if the current trial status is not in the above list.</w:t>
             </w:r>
           </w:p>
           <w:p>
@@ -4166,7 +4239,6 @@
               <w:jc w:val="both"/>
             </w:pPr>
             <w:r>
-              <w:lastRenderedPageBreak/>
               <w:t>Sponsor and Responsible Party related elements are not required if ClinicalTrials.gov XML is not required but are mandatory otherwise.</w:t>
             </w:r>
           </w:p>
@@ -6268,6 +6340,9 @@
             <w:proofErr w:type="spellEnd"/>
             <w:r>
               <w:t>-Correlative’</w:t>
+            </w:r>
+            <w:r>
+              <w:t xml:space="preserve"> </w:t>
             </w:r>
           </w:p>
         </w:tc>
@@ -21791,7 +21866,7 @@
       </w:r>
     </w:p>
   </w:comment>
-  <w:comment w:id="4" w:author="Undale, Hemant (NIH/NCI) [C]" w:date="2016-08-03T10:39:00Z" w:initials="UH([">
+  <w:comment w:id="5" w:author="Undale, Hemant (NIH/NCI) [C]" w:date="2016-08-03T10:39:00Z" w:initials="UH([">
     <w:p>
       <w:pPr>
         <w:pStyle w:val="CommentText"/>

</xml_diff>